<commit_message>
week 20 group exercise
</commit_message>
<xml_diff>
--- a/course_material/week_20/natural_language_processing_hw.docx
+++ b/course_material/week_20/natural_language_processing_hw.docx
@@ -72,10 +72,18 @@
         <w:t xml:space="preserve"> file in your repo. Be as clear as possible.</w:t>
       </w:r>
       <w:r>
-        <w:t xml:space="preserve"> Use proper markdown</w:t>
-      </w:r>
-      <w:r>
-        <w:t>, and consider</w:t>
+        <w:t xml:space="preserve"> Use proper </w:t>
+      </w:r>
+      <w:proofErr w:type="gramStart"/>
+      <w:r>
+        <w:t>markdown</w:t>
+      </w:r>
+      <w:r>
+        <w:t>, and</w:t>
+      </w:r>
+      <w:proofErr w:type="gramEnd"/>
+      <w:r>
+        <w:t xml:space="preserve"> consider</w:t>
       </w:r>
       <w:r>
         <w:t xml:space="preserve"> us</w:t>
@@ -144,7 +152,15 @@
         <w:t xml:space="preserve"> . </w:t>
       </w:r>
       <w:r>
-        <w:t>Find counts, and s</w:t>
+        <w:t xml:space="preserve">Find </w:t>
+      </w:r>
+      <w:proofErr w:type="gramStart"/>
+      <w:r>
+        <w:t>counts, and</w:t>
+      </w:r>
+      <w:proofErr w:type="gramEnd"/>
+      <w:r>
+        <w:t xml:space="preserve"> s</w:t>
       </w:r>
       <w:r>
         <w:t>elect the top 20 words and create a histogram. Exclude stop words</w:t>
@@ -203,16 +219,10 @@
         <w:t xml:space="preserve"> </w:t>
       </w:r>
       <w:r>
-        <w:t xml:space="preserve">. CH02 in the NLTK book </w:t>
-      </w:r>
-      <w:r>
-        <w:t xml:space="preserve">referenced in question 3 </w:t>
-      </w:r>
-      <w:r>
-        <w:t xml:space="preserve">tells you how to </w:t>
-      </w:r>
-      <w:r>
-        <w:t>get sentences instead of tokenized words.</w:t>
+        <w:t xml:space="preserve">. </w:t>
+      </w:r>
+      <w:r>
+        <w:t xml:space="preserve">This may take a while to run, so you can always start with a small subset of the data and then once your code works as expected, expand it to the whole book and let it run. </w:t>
       </w:r>
     </w:p>
     <w:p>
@@ -227,7 +237,15 @@
         <w:t>Explain your findings</w:t>
       </w:r>
       <w:r>
-        <w:t xml:space="preserve"> from the previous question. Are the sentences and their sentiment analysis scores correct?</w:t>
+        <w:t xml:space="preserve"> from the previous question. Are the sentences and their sentiment analysis </w:t>
+      </w:r>
+      <w:proofErr w:type="gramStart"/>
+      <w:r>
+        <w:t>scores</w:t>
+      </w:r>
+      <w:proofErr w:type="gramEnd"/>
+      <w:r>
+        <w:t xml:space="preserve"> correct?</w:t>
       </w:r>
       <w:r>
         <w:t xml:space="preserve"> Explain why or why not. </w:t>

</xml_diff>